<commit_message>
Updates to project summary and presentation
</commit_message>
<xml_diff>
--- a/project summary.docx
+++ b/project summary.docx
@@ -243,6 +243,15 @@
     </w:p>
     <w:sdt>
       <w:sdtPr>
+        <w:rPr>
+          <w:rFonts w:asciiTheme="minorHAnsi" w:eastAsiaTheme="minorHAnsi" w:hAnsiTheme="minorHAnsi" w:cstheme="minorBidi"/>
+          <w:color w:val="auto"/>
+          <w:kern w:val="2"/>
+          <w:sz w:val="24"/>
+          <w:szCs w:val="24"/>
+          <w:lang w:val="en-IL" w:bidi="he-IL"/>
+          <w14:ligatures w14:val="standardContextual"/>
+        </w:rPr>
         <w:id w:val="-2146658614"/>
         <w:docPartObj>
           <w:docPartGallery w:val="Table of Contents"/>
@@ -251,16 +260,9 @@
       </w:sdtPr>
       <w:sdtEndPr>
         <w:rPr>
-          <w:rFonts w:asciiTheme="minorHAnsi" w:eastAsiaTheme="minorHAnsi" w:hAnsiTheme="minorHAnsi" w:cstheme="minorBidi"/>
           <w:b/>
           <w:bCs/>
           <w:noProof/>
-          <w:color w:val="auto"/>
-          <w:kern w:val="2"/>
-          <w:sz w:val="24"/>
-          <w:szCs w:val="24"/>
-          <w:lang w:val="en-IL" w:bidi="he-IL"/>
-          <w14:ligatures w14:val="standardContextual"/>
         </w:rPr>
       </w:sdtEndPr>
       <w:sdtContent>
@@ -278,7 +280,7 @@
             <w:rPr>
               <w:rFonts w:eastAsiaTheme="minorEastAsia"/>
               <w:noProof/>
-              <w:lang w:val="en-IL" w:eastAsia="en-IL"/>
+              <w:lang w:eastAsia="en-IL"/>
             </w:rPr>
           </w:pPr>
           <w:r>
@@ -358,7 +360,7 @@
             <w:rPr>
               <w:rFonts w:eastAsiaTheme="minorEastAsia"/>
               <w:noProof/>
-              <w:lang w:val="en-IL" w:eastAsia="en-IL"/>
+              <w:lang w:eastAsia="en-IL"/>
             </w:rPr>
           </w:pPr>
           <w:hyperlink w:anchor="_Toc168925158" w:history="1">
@@ -429,7 +431,7 @@
             <w:rPr>
               <w:rFonts w:eastAsiaTheme="minorEastAsia"/>
               <w:noProof/>
-              <w:lang w:val="en-IL" w:eastAsia="en-IL"/>
+              <w:lang w:eastAsia="en-IL"/>
             </w:rPr>
           </w:pPr>
           <w:hyperlink w:anchor="_Toc168925159" w:history="1">
@@ -499,7 +501,7 @@
             <w:rPr>
               <w:rFonts w:eastAsiaTheme="minorEastAsia"/>
               <w:noProof/>
-              <w:lang w:val="en-IL" w:eastAsia="en-IL"/>
+              <w:lang w:eastAsia="en-IL"/>
             </w:rPr>
           </w:pPr>
           <w:hyperlink w:anchor="_Toc168925160" w:history="1">
@@ -570,7 +572,7 @@
             <w:rPr>
               <w:rFonts w:eastAsiaTheme="minorEastAsia"/>
               <w:noProof/>
-              <w:lang w:val="en-IL" w:eastAsia="en-IL"/>
+              <w:lang w:eastAsia="en-IL"/>
             </w:rPr>
           </w:pPr>
           <w:hyperlink w:anchor="_Toc168925161" w:history="1">
@@ -641,7 +643,7 @@
             <w:rPr>
               <w:rFonts w:eastAsiaTheme="minorEastAsia"/>
               <w:noProof/>
-              <w:lang w:val="en-IL" w:eastAsia="en-IL"/>
+              <w:lang w:eastAsia="en-IL"/>
             </w:rPr>
           </w:pPr>
           <w:hyperlink w:anchor="_Toc168925162" w:history="1">
@@ -712,7 +714,7 @@
             <w:rPr>
               <w:rFonts w:eastAsiaTheme="minorEastAsia"/>
               <w:noProof/>
-              <w:lang w:val="en-IL" w:eastAsia="en-IL"/>
+              <w:lang w:eastAsia="en-IL"/>
             </w:rPr>
           </w:pPr>
           <w:hyperlink w:anchor="_Toc168925163" w:history="1">
@@ -783,7 +785,7 @@
             <w:rPr>
               <w:rFonts w:eastAsiaTheme="minorEastAsia"/>
               <w:noProof/>
-              <w:lang w:val="en-IL" w:eastAsia="en-IL"/>
+              <w:lang w:eastAsia="en-IL"/>
             </w:rPr>
           </w:pPr>
           <w:hyperlink w:anchor="_Toc168925164" w:history="1">
@@ -854,7 +856,7 @@
             <w:rPr>
               <w:rFonts w:eastAsiaTheme="minorEastAsia"/>
               <w:noProof/>
-              <w:lang w:val="en-IL" w:eastAsia="en-IL"/>
+              <w:lang w:eastAsia="en-IL"/>
             </w:rPr>
           </w:pPr>
           <w:hyperlink w:anchor="_Toc168925165" w:history="1">
@@ -925,7 +927,7 @@
             <w:rPr>
               <w:rFonts w:eastAsiaTheme="minorEastAsia"/>
               <w:noProof/>
-              <w:lang w:val="en-IL" w:eastAsia="en-IL"/>
+              <w:lang w:eastAsia="en-IL"/>
             </w:rPr>
           </w:pPr>
           <w:hyperlink w:anchor="_Toc168925166" w:history="1">
@@ -1150,7 +1152,7 @@
             <w:rPr>
               <w:rFonts w:eastAsiaTheme="minorEastAsia"/>
               <w:noProof/>
-              <w:lang w:val="en-IL" w:eastAsia="en-IL"/>
+              <w:lang w:eastAsia="en-IL"/>
             </w:rPr>
           </w:pPr>
           <w:hyperlink w:anchor="_Toc168925169" w:history="1">
@@ -1228,7 +1230,7 @@
             <w:rPr>
               <w:rFonts w:eastAsiaTheme="minorEastAsia"/>
               <w:noProof/>
-              <w:lang w:val="en-IL" w:eastAsia="en-IL"/>
+              <w:lang w:eastAsia="en-IL"/>
             </w:rPr>
           </w:pPr>
           <w:hyperlink w:anchor="_Toc168925170" w:history="1">
@@ -1530,7 +1532,7 @@
             <w:rPr>
               <w:rFonts w:eastAsiaTheme="minorEastAsia"/>
               <w:noProof/>
-              <w:lang w:val="en-IL" w:eastAsia="en-IL"/>
+              <w:lang w:eastAsia="en-IL"/>
             </w:rPr>
           </w:pPr>
           <w:hyperlink w:anchor="_Toc168925174" w:history="1">
@@ -1608,7 +1610,7 @@
             <w:rPr>
               <w:rFonts w:eastAsiaTheme="minorEastAsia"/>
               <w:noProof/>
-              <w:lang w:val="en-IL" w:eastAsia="en-IL"/>
+              <w:lang w:eastAsia="en-IL"/>
             </w:rPr>
           </w:pPr>
           <w:hyperlink w:anchor="_Toc168925175" w:history="1">
@@ -1679,7 +1681,7 @@
             <w:rPr>
               <w:rFonts w:eastAsiaTheme="minorEastAsia"/>
               <w:noProof/>
-              <w:lang w:val="en-IL" w:eastAsia="en-IL"/>
+              <w:lang w:eastAsia="en-IL"/>
             </w:rPr>
           </w:pPr>
           <w:hyperlink w:anchor="_Toc168925176" w:history="1">
@@ -1749,7 +1751,7 @@
             <w:rPr>
               <w:rFonts w:eastAsiaTheme="minorEastAsia"/>
               <w:noProof/>
-              <w:lang w:val="en-IL" w:eastAsia="en-IL"/>
+              <w:lang w:eastAsia="en-IL"/>
             </w:rPr>
           </w:pPr>
           <w:hyperlink w:anchor="_Toc168925177" w:history="1">
@@ -4691,20 +4693,50 @@
         <w:rPr>
           <w:lang w:val="en-US"/>
         </w:rPr>
-        <w:t xml:space="preserve">This revealed that the prevalence of Endometriosis-affected women in our dataset is approximately 2%. This distribution differs from existing research on the prevalence of endometriosis in the general population, at around 10%. This discrepancy might be because all women recruited were aged 40–69, meaning they were in the reproductive age range (15-49, as defined by the World Health Organization) between </w:t>
-      </w:r>
-      <w:r>
-        <w:rPr>
-          <w:color w:val="FF0000"/>
-          <w:lang w:val="en-US"/>
-        </w:rPr>
-        <w:t xml:space="preserve">1970 and 1990 </w:t>
-      </w:r>
-      <w:r>
-        <w:rPr>
-          <w:lang w:val="en-US"/>
-        </w:rPr>
-        <w:t>when there was less awareness of Endometriosis. Despite this, we took several measures to minimize the effect of this discrepancy on our analysis, as described below.</w:t>
+        <w:t xml:space="preserve">This revealed that the prevalence of Endometriosis-affected women in our dataset is approximately </w:t>
+      </w:r>
+      <w:r>
+        <w:rPr>
+          <w:lang w:val="en-US"/>
+        </w:rPr>
+        <w:t>4</w:t>
+      </w:r>
+      <w:r>
+        <w:rPr>
+          <w:lang w:val="en-US"/>
+        </w:rPr>
+        <w:t xml:space="preserve">%. This distribution differs from existing research on the prevalence of endometriosis in the general population, at around 10%. This discrepancy might be because all women recruited were aged 40–69, meaning they were in the reproductive age range (15-49, as defined by the World Health Organization) </w:t>
+      </w:r>
+      <w:r>
+        <w:rPr>
+          <w:lang w:val="en-US"/>
+        </w:rPr>
+        <w:t xml:space="preserve">in the late 90’s – early 2000’s, </w:t>
+      </w:r>
+      <w:r>
+        <w:rPr>
+          <w:lang w:val="en-US"/>
+        </w:rPr>
+        <w:t>when there was less awareness of Endometriosis.</w:t>
+      </w:r>
+      <w:r>
+        <w:rPr>
+          <w:lang w:val="en-US"/>
+        </w:rPr>
+        <w:t xml:space="preserve"> Moreover the 10% distribution in the general population is an estimate based on sample tests, meaning even if 10% of the population has endometriosis, not all Endometriosis patients know </w:t>
+      </w:r>
+      <w:r>
+        <w:rPr>
+          <w:lang w:val="en-US"/>
+        </w:rPr>
+        <w:lastRenderedPageBreak/>
+        <w:t>they have it or are diagnosed with it.</w:t>
+      </w:r>
+      <w:r>
+        <w:rPr>
+          <w:lang w:val="en-US"/>
+        </w:rPr>
+        <w:t xml:space="preserve"> Despite this, we took several measures to minimize the effect of this discrepancy on our analysis, as described below.</w:t>
       </w:r>
     </w:p>
     <w:p>
@@ -4727,20 +4759,19 @@
           <w:noProof/>
           <w:lang w:val="en-US"/>
         </w:rPr>
-        <w:lastRenderedPageBreak/>
         <mc:AlternateContent>
           <mc:Choice Requires="wps">
             <w:drawing>
-              <wp:anchor distT="0" distB="0" distL="114300" distR="114300" simplePos="0" relativeHeight="251667456" behindDoc="0" locked="0" layoutInCell="1" allowOverlap="1" wp14:anchorId="1FEA199E" wp14:editId="3E2BEC64">
+              <wp:anchor distT="0" distB="0" distL="114300" distR="114300" simplePos="0" relativeHeight="251667456" behindDoc="0" locked="0" layoutInCell="1" allowOverlap="1" wp14:anchorId="1FEA199E" wp14:editId="288C60A7">
                 <wp:simplePos x="0" y="0"/>
                 <wp:positionH relativeFrom="margin">
-                  <wp:posOffset>884310</wp:posOffset>
+                  <wp:posOffset>883920</wp:posOffset>
                 </wp:positionH>
                 <wp:positionV relativeFrom="paragraph">
-                  <wp:posOffset>41</wp:posOffset>
+                  <wp:posOffset>0</wp:posOffset>
                 </wp:positionV>
-                <wp:extent cx="3664585" cy="3141345"/>
-                <wp:effectExtent l="0" t="0" r="12065" b="20955"/>
+                <wp:extent cx="3664585" cy="2827020"/>
+                <wp:effectExtent l="0" t="0" r="12065" b="11430"/>
                 <wp:wrapTopAndBottom/>
                 <wp:docPr id="1679717907" name="Text Box 1"/>
                 <wp:cNvGraphicFramePr/>
@@ -4751,7 +4782,7 @@
                       <wps:spPr>
                         <a:xfrm>
                           <a:off x="0" y="0"/>
-                          <a:ext cx="3664585" cy="3141345"/>
+                          <a:ext cx="3664585" cy="2827020"/>
                         </a:xfrm>
                         <a:prstGeom prst="rect">
                           <a:avLst/>
@@ -4778,12 +4809,15 @@
                             <w:r>
                               <w:rPr>
                                 <w:noProof/>
+                                <w:color w:val="747474" w:themeColor="background2" w:themeShade="80"/>
+                                <w:sz w:val="20"/>
+                                <w:szCs w:val="20"/>
                               </w:rPr>
                               <w:drawing>
-                                <wp:inline distT="0" distB="0" distL="0" distR="0" wp14:anchorId="54DDF93D" wp14:editId="4DC017FD">
-                                  <wp:extent cx="3432072" cy="2799715"/>
-                                  <wp:effectExtent l="19050" t="19050" r="16510" b="19685"/>
-                                  <wp:docPr id="756596246" name="Picture 1" descr="A pink circle with yellow text&#10;&#10;Description automatically generated"/>
+                                <wp:inline distT="0" distB="0" distL="0" distR="0" wp14:anchorId="23347776" wp14:editId="2FF2703D">
+                                  <wp:extent cx="3475355" cy="2475230"/>
+                                  <wp:effectExtent l="0" t="0" r="0" b="1270"/>
+                                  <wp:docPr id="1787541017" name="Picture 5" descr="A pink circle with yellow text&#10;&#10;Description automatically generated"/>
                                   <wp:cNvGraphicFramePr>
                                     <a:graphicFrameLocks xmlns:a="http://schemas.openxmlformats.org/drawingml/2006/main" noChangeAspect="1"/>
                                   </wp:cNvGraphicFramePr>
@@ -4791,56 +4825,29 @@
                                     <a:graphicData uri="http://schemas.openxmlformats.org/drawingml/2006/picture">
                                       <pic:pic xmlns:pic="http://schemas.openxmlformats.org/drawingml/2006/picture">
                                         <pic:nvPicPr>
-                                          <pic:cNvPr id="1420212251" name="Picture 1" descr="A pink circle with yellow text&#10;&#10;Description automatically generated"/>
-                                          <pic:cNvPicPr>
-                                            <a:picLocks noChangeAspect="1"/>
-                                          </pic:cNvPicPr>
+                                          <pic:cNvPr id="1787541017" name="Picture 5" descr="A pink circle with yellow text&#10;&#10;Description automatically generated"/>
+                                          <pic:cNvPicPr/>
                                         </pic:nvPicPr>
-                                        <pic:blipFill rotWithShape="1">
-                                          <a:blip r:embed="rId10"/>
-                                          <a:srcRect r="8450"/>
-                                          <a:stretch/>
+                                        <pic:blipFill>
+                                          <a:blip r:embed="rId10">
+                                            <a:extLst>
+                                              <a:ext uri="{28A0092B-C50C-407E-A947-70E740481C1C}">
+                                                <a14:useLocalDpi xmlns:a14="http://schemas.microsoft.com/office/drawing/2010/main" val="0"/>
+                                              </a:ext>
+                                            </a:extLst>
+                                          </a:blip>
+                                          <a:stretch>
+                                            <a:fillRect/>
+                                          </a:stretch>
                                         </pic:blipFill>
-                                        <pic:spPr bwMode="auto">
+                                        <pic:spPr>
                                           <a:xfrm>
                                             <a:off x="0" y="0"/>
-                                            <a:ext cx="3455770" cy="2819047"/>
+                                            <a:ext cx="3475355" cy="2475230"/>
                                           </a:xfrm>
                                           <a:prstGeom prst="rect">
                                             <a:avLst/>
                                           </a:prstGeom>
-                                          <a:ln w="9525" cap="flat" cmpd="sng" algn="ctr">
-                                            <a:solidFill>
-                                              <a:srgbClr val="0E2841">
-                                                <a:lumMod val="50000"/>
-                                                <a:lumOff val="50000"/>
-                                              </a:srgbClr>
-                                            </a:solidFill>
-                                            <a:prstDash val="solid"/>
-                                            <a:round/>
-                                            <a:headEnd type="none" w="med" len="med"/>
-                                            <a:tailEnd type="none" w="med" len="med"/>
-                                            <a:extLst>
-                                              <a:ext uri="{C807C97D-BFC1-408E-A445-0C87EB9F89A2}">
-                                                <ask:lineSketchStyleProps xmlns:ask="http://schemas.microsoft.com/office/drawing/2018/sketchyshapes" sd="0">
-                                                  <a:custGeom>
-                                                    <a:avLst/>
-                                                    <a:gdLst/>
-                                                    <a:ahLst/>
-                                                    <a:cxnLst/>
-                                                    <a:rect l="0" t="0" r="0" b="0"/>
-                                                    <a:pathLst/>
-                                                  </a:custGeom>
-                                                  <ask:type/>
-                                                </ask:lineSketchStyleProps>
-                                              </a:ext>
-                                            </a:extLst>
-                                          </a:ln>
-                                          <a:extLst>
-                                            <a:ext uri="{53640926-AAD7-44D8-BBD7-CCE9431645EC}">
-                                              <a14:shadowObscured xmlns:a14="http://schemas.microsoft.com/office/drawing/2010/main"/>
-                                            </a:ext>
-                                          </a:extLst>
                                         </pic:spPr>
                                       </pic:pic>
                                     </a:graphicData>
@@ -4903,7 +4910,7 @@
           </mc:Choice>
           <mc:Fallback>
             <w:pict>
-              <v:shape w14:anchorId="1FEA199E" id="_x0000_s1027" type="#_x0000_t202" style="position:absolute;margin-left:69.65pt;margin-top:0;width:288.55pt;height:247.35pt;z-index:251667456;visibility:visible;mso-wrap-style:square;mso-width-percent:0;mso-height-percent:0;mso-wrap-distance-left:9pt;mso-wrap-distance-top:0;mso-wrap-distance-right:9pt;mso-wrap-distance-bottom:0;mso-position-horizontal:absolute;mso-position-horizontal-relative:margin;mso-position-vertical:absolute;mso-position-vertical-relative:text;mso-width-percent:0;mso-height-percent:0;mso-width-relative:margin;mso-height-relative:margin;v-text-anchor:top" o:gfxdata="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" fillcolor="#e9f7ff" strokecolor="#156082 [3204]" strokeweight=".5pt">
+              <v:shape w14:anchorId="1FEA199E" id="_x0000_s1027" type="#_x0000_t202" style="position:absolute;margin-left:69.6pt;margin-top:0;width:288.55pt;height:222.6pt;z-index:251667456;visibility:visible;mso-wrap-style:square;mso-width-percent:0;mso-height-percent:0;mso-wrap-distance-left:9pt;mso-wrap-distance-top:0;mso-wrap-distance-right:9pt;mso-wrap-distance-bottom:0;mso-position-horizontal:absolute;mso-position-horizontal-relative:margin;mso-position-vertical:absolute;mso-position-vertical-relative:text;mso-width-percent:0;mso-height-percent:0;mso-width-relative:margin;mso-height-relative:margin;v-text-anchor:top" o:gfxdata="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" fillcolor="#e9f7ff" strokecolor="#156082 [3204]" strokeweight=".5pt">
                 <v:textbox>
                   <w:txbxContent>
                     <w:p>
@@ -4917,12 +4924,15 @@
                       <w:r>
                         <w:rPr>
                           <w:noProof/>
+                          <w:color w:val="747474" w:themeColor="background2" w:themeShade="80"/>
+                          <w:sz w:val="20"/>
+                          <w:szCs w:val="20"/>
                         </w:rPr>
                         <w:drawing>
-                          <wp:inline distT="0" distB="0" distL="0" distR="0" wp14:anchorId="54DDF93D" wp14:editId="4DC017FD">
-                            <wp:extent cx="3432072" cy="2799715"/>
-                            <wp:effectExtent l="19050" t="19050" r="16510" b="19685"/>
-                            <wp:docPr id="756596246" name="Picture 1" descr="A pink circle with yellow text&#10;&#10;Description automatically generated"/>
+                          <wp:inline distT="0" distB="0" distL="0" distR="0" wp14:anchorId="23347776" wp14:editId="2FF2703D">
+                            <wp:extent cx="3475355" cy="2475230"/>
+                            <wp:effectExtent l="0" t="0" r="0" b="1270"/>
+                            <wp:docPr id="1787541017" name="Picture 5" descr="A pink circle with yellow text&#10;&#10;Description automatically generated"/>
                             <wp:cNvGraphicFramePr>
                               <a:graphicFrameLocks xmlns:a="http://schemas.openxmlformats.org/drawingml/2006/main" noChangeAspect="1"/>
                             </wp:cNvGraphicFramePr>
@@ -4930,56 +4940,29 @@
                               <a:graphicData uri="http://schemas.openxmlformats.org/drawingml/2006/picture">
                                 <pic:pic xmlns:pic="http://schemas.openxmlformats.org/drawingml/2006/picture">
                                   <pic:nvPicPr>
-                                    <pic:cNvPr id="1420212251" name="Picture 1" descr="A pink circle with yellow text&#10;&#10;Description automatically generated"/>
-                                    <pic:cNvPicPr>
-                                      <a:picLocks noChangeAspect="1"/>
-                                    </pic:cNvPicPr>
+                                    <pic:cNvPr id="1787541017" name="Picture 5" descr="A pink circle with yellow text&#10;&#10;Description automatically generated"/>
+                                    <pic:cNvPicPr/>
                                   </pic:nvPicPr>
-                                  <pic:blipFill rotWithShape="1">
-                                    <a:blip r:embed="rId10"/>
-                                    <a:srcRect r="8450"/>
-                                    <a:stretch/>
+                                  <pic:blipFill>
+                                    <a:blip r:embed="rId10">
+                                      <a:extLst>
+                                        <a:ext uri="{28A0092B-C50C-407E-A947-70E740481C1C}">
+                                          <a14:useLocalDpi xmlns:a14="http://schemas.microsoft.com/office/drawing/2010/main" val="0"/>
+                                        </a:ext>
+                                      </a:extLst>
+                                    </a:blip>
+                                    <a:stretch>
+                                      <a:fillRect/>
+                                    </a:stretch>
                                   </pic:blipFill>
-                                  <pic:spPr bwMode="auto">
+                                  <pic:spPr>
                                     <a:xfrm>
                                       <a:off x="0" y="0"/>
-                                      <a:ext cx="3455770" cy="2819047"/>
+                                      <a:ext cx="3475355" cy="2475230"/>
                                     </a:xfrm>
                                     <a:prstGeom prst="rect">
                                       <a:avLst/>
                                     </a:prstGeom>
-                                    <a:ln w="9525" cap="flat" cmpd="sng" algn="ctr">
-                                      <a:solidFill>
-                                        <a:srgbClr val="0E2841">
-                                          <a:lumMod val="50000"/>
-                                          <a:lumOff val="50000"/>
-                                        </a:srgbClr>
-                                      </a:solidFill>
-                                      <a:prstDash val="solid"/>
-                                      <a:round/>
-                                      <a:headEnd type="none" w="med" len="med"/>
-                                      <a:tailEnd type="none" w="med" len="med"/>
-                                      <a:extLst>
-                                        <a:ext uri="{C807C97D-BFC1-408E-A445-0C87EB9F89A2}">
-                                          <ask:lineSketchStyleProps xmlns:ask="http://schemas.microsoft.com/office/drawing/2018/sketchyshapes" sd="0">
-                                            <a:custGeom>
-                                              <a:avLst/>
-                                              <a:gdLst/>
-                                              <a:ahLst/>
-                                              <a:cxnLst/>
-                                              <a:rect l="0" t="0" r="0" b="0"/>
-                                              <a:pathLst/>
-                                            </a:custGeom>
-                                            <ask:type/>
-                                          </ask:lineSketchStyleProps>
-                                        </a:ext>
-                                      </a:extLst>
-                                    </a:ln>
-                                    <a:extLst>
-                                      <a:ext uri="{53640926-AAD7-44D8-BBD7-CCE9431645EC}">
-                                        <a14:shadowObscured xmlns:a14="http://schemas.microsoft.com/office/drawing/2010/main"/>
-                                      </a:ext>
-                                    </a:extLst>
                                   </pic:spPr>
                                 </pic:pic>
                               </a:graphicData>
@@ -5119,15 +5102,7 @@
                                 <w:sz w:val="20"/>
                                 <w:szCs w:val="20"/>
                               </w:rPr>
-                              <w:t xml:space="preserve">prevalence of Endometriosis in </w:t>
-                            </w:r>
-                            <w:r>
-                              <w:rPr>
-                                <w:color w:val="747474" w:themeColor="background2" w:themeShade="80"/>
-                                <w:sz w:val="20"/>
-                                <w:szCs w:val="20"/>
-                              </w:rPr>
-                              <w:t>test and train sets</w:t>
+                              <w:t>prevalence of Endometriosis in test and train sets</w:t>
                             </w:r>
                           </w:p>
                         </w:txbxContent>
@@ -5193,15 +5168,7 @@
                           <w:sz w:val="20"/>
                           <w:szCs w:val="20"/>
                         </w:rPr>
-                        <w:t xml:space="preserve">prevalence of Endometriosis in </w:t>
-                      </w:r>
-                      <w:r>
-                        <w:rPr>
-                          <w:color w:val="747474" w:themeColor="background2" w:themeShade="80"/>
-                          <w:sz w:val="20"/>
-                          <w:szCs w:val="20"/>
-                        </w:rPr>
-                        <w:t>test and train sets</w:t>
+                        <w:t>prevalence of Endometriosis in test and train sets</w:t>
                       </w:r>
                     </w:p>
                   </w:txbxContent>
@@ -5250,10 +5217,9 @@
       </w:r>
       <w:r>
         <w:rPr>
-          <w:color w:val="FF0000"/>
-          <w:lang w:val="en-US"/>
-        </w:rPr>
-        <w:t>why?</w:t>
+          <w:lang w:val="en-US"/>
+        </w:rPr>
+        <w:t>to account for the 10% being calculated from a sample.</w:t>
       </w:r>
     </w:p>
     <w:p>
@@ -5276,7 +5242,6 @@
           <w:noProof/>
           <w:lang w:val="en-US"/>
         </w:rPr>
-        <w:lastRenderedPageBreak/>
         <mc:AlternateContent>
           <mc:Choice Requires="wps">
             <w:drawing>
@@ -6080,45 +6045,15 @@
       </w:r>
       <w:proofErr w:type="spellEnd"/>
       <w:r>
-        <w:t xml:space="preserve"> values. For instance, one feature we wanted to </w:t>
-      </w:r>
-      <w:r>
-        <w:t>analyse</w:t>
-      </w:r>
-      <w:r>
-        <w:t xml:space="preserve"> was whether the patient has </w:t>
-      </w:r>
-      <w:r>
-        <w:t>anaemia</w:t>
-      </w:r>
-      <w:r>
-        <w:t xml:space="preserve">, to explore a potential correlation between </w:t>
-      </w:r>
-      <w:r>
-        <w:t>anaemia</w:t>
-      </w:r>
-      <w:r>
-        <w:t xml:space="preserve"> and endometriosis. However, upon extracting this feature, we found that only 256 women had documented data on </w:t>
-      </w:r>
-      <w:r>
-        <w:t>anaemia</w:t>
-      </w:r>
-      <w:r>
-        <w:t xml:space="preserve"> diagnosis. During the data imputation and cleansing stage, we will decide whether to retain such features and impute the missing values or exclude these features. For the features we choose to retain, we will determine the appropriate imputation technique, whether it be median or mean imputation, or using a regression or clustering machine learning model. We plan to keep a copy of the un-imputed data to apply machine learning models capable of handling missing values.</w:t>
-      </w:r>
-    </w:p>
-    <w:p>
-      <w:pPr>
-        <w:spacing w:line="360" w:lineRule="auto"/>
-      </w:pPr>
-      <w:r>
-        <w:t xml:space="preserve">Additionally, the Biobank data contains numerous errors and inconsistencies, such as patients with future first diagnosis dates or diagnosis dates before their birth. During the cleansing phase, we will identify and </w:t>
-      </w:r>
-      <w:r>
-        <w:t>clean</w:t>
-      </w:r>
-      <w:r>
-        <w:t xml:space="preserve"> all such inconsistencies.</w:t>
+        <w:t xml:space="preserve"> values. For instance, one feature we wanted to analyse was whether the patient has anaemia, to explore a potential correlation between anaemia and endometriosis. However, upon extracting this feature, we found that only 256 women had documented data on anaemia diagnosis. During the data imputation and cleansing stage, we will decide whether to retain such features and impute the missing values or exclude these features. For the features we choose to retain, we will determine the appropriate imputation technique, whether it be median or mean imputation, or using a regression or clustering machine learning model. We plan to keep a copy of the un-imputed data to apply machine learning models capable of handling missing values.</w:t>
+      </w:r>
+    </w:p>
+    <w:p>
+      <w:pPr>
+        <w:spacing w:line="360" w:lineRule="auto"/>
+      </w:pPr>
+      <w:r>
+        <w:t>Additionally, the Biobank data contains numerous errors and inconsistencies, such as patients with future first diagnosis dates or diagnosis dates before their birth. During the cleansing phase, we will identify and clean all such inconsistencies.</w:t>
       </w:r>
     </w:p>
     <w:p>
@@ -6144,14 +6079,7 @@
           <w:color w:val="595959" w:themeColor="text1" w:themeTint="A6"/>
           <w:lang w:val="en-US"/>
         </w:rPr>
-        <w:t xml:space="preserve">Further </w:t>
-      </w:r>
-      <w:r>
-        <w:rPr>
-          <w:color w:val="595959" w:themeColor="text1" w:themeTint="A6"/>
-          <w:lang w:val="en-US"/>
-        </w:rPr>
-        <w:t>Feature Engineering</w:t>
+        <w:t>Further Feature Engineering</w:t>
       </w:r>
       <w:bookmarkEnd w:id="24"/>
     </w:p>
@@ -6246,14 +6174,172 @@
           <w:lang w:val="en-US"/>
         </w:rPr>
       </w:pPr>
-    </w:p>
-    <w:p>
-      <w:pPr>
-        <w:spacing w:line="360" w:lineRule="auto"/>
-        <w:rPr>
-          <w:lang w:val="en-US"/>
-        </w:rPr>
-      </w:pPr>
+      <w:r>
+        <w:rPr>
+          <w:lang w:val="en-US"/>
+        </w:rPr>
+        <w:t>We are planning to try 3 main groups of models:</w:t>
+      </w:r>
+    </w:p>
+    <w:p>
+      <w:pPr>
+        <w:spacing w:line="360" w:lineRule="auto"/>
+        <w:rPr>
+          <w:lang w:val="en-US"/>
+        </w:rPr>
+      </w:pPr>
+      <w:r>
+        <w:rPr>
+          <w:b/>
+          <w:bCs/>
+          <w:lang w:val="en-US"/>
+        </w:rPr>
+        <w:t>Boosting Models:</w:t>
+      </w:r>
+      <w:r>
+        <w:rPr>
+          <w:lang w:val="en-US"/>
+        </w:rPr>
+        <w:t xml:space="preserve"> Like </w:t>
+      </w:r>
+      <w:proofErr w:type="spellStart"/>
+      <w:r>
+        <w:rPr>
+          <w:lang w:val="en-US"/>
+        </w:rPr>
+        <w:t>XGBoost</w:t>
+      </w:r>
+      <w:proofErr w:type="spellEnd"/>
+      <w:r>
+        <w:rPr>
+          <w:lang w:val="en-US"/>
+        </w:rPr>
+        <w:t xml:space="preserve"> and </w:t>
+      </w:r>
+      <w:proofErr w:type="spellStart"/>
+      <w:r>
+        <w:rPr>
+          <w:lang w:val="en-US"/>
+        </w:rPr>
+        <w:t>CatBoost</w:t>
+      </w:r>
+      <w:proofErr w:type="spellEnd"/>
+      <w:r>
+        <w:rPr>
+          <w:lang w:val="en-US"/>
+        </w:rPr>
+        <w:t xml:space="preserve">, which are proven to be good candidates for processing tabular data and can work with sparse data (data that contains many </w:t>
+      </w:r>
+      <w:proofErr w:type="spellStart"/>
+      <w:r>
+        <w:rPr>
+          <w:lang w:val="en-US"/>
+        </w:rPr>
+        <w:t>NaN</w:t>
+      </w:r>
+      <w:proofErr w:type="spellEnd"/>
+      <w:r>
+        <w:rPr>
+          <w:lang w:val="en-US"/>
+        </w:rPr>
+        <w:t xml:space="preserve"> values). As The UKB data is very sparse, we hope that these models will be able to generalize the data and give a good prediction.</w:t>
+      </w:r>
+    </w:p>
+    <w:p>
+      <w:pPr>
+        <w:spacing w:line="360" w:lineRule="auto"/>
+        <w:rPr>
+          <w:lang w:val="en-US"/>
+        </w:rPr>
+      </w:pPr>
+      <w:r>
+        <w:rPr>
+          <w:b/>
+          <w:bCs/>
+          <w:lang w:val="en-US"/>
+        </w:rPr>
+        <w:t>Classic Machine Learning Models:</w:t>
+      </w:r>
+      <w:r>
+        <w:rPr>
+          <w:lang w:val="en-US"/>
+        </w:rPr>
+        <w:t xml:space="preserve"> Like logistic regression and SVM, on the imputed data. </w:t>
+      </w:r>
+    </w:p>
+    <w:p>
+      <w:pPr>
+        <w:spacing w:line="360" w:lineRule="auto"/>
+        <w:rPr>
+          <w:lang w:val="en-US"/>
+        </w:rPr>
+      </w:pPr>
+      <w:r>
+        <w:rPr>
+          <w:b/>
+          <w:bCs/>
+          <w:lang w:val="en-US"/>
+        </w:rPr>
+        <w:t>Deep Learning Models:</w:t>
+      </w:r>
+      <w:r>
+        <w:rPr>
+          <w:lang w:val="en-US"/>
+        </w:rPr>
+        <w:t xml:space="preserve"> We wanted to try and see if a Neural network can identify complex patterns in the data, as </w:t>
+      </w:r>
+      <w:r>
+        <w:rPr>
+          <w:lang w:val="en-US"/>
+        </w:rPr>
+        <w:t xml:space="preserve">Endometriosis is a condition with </w:t>
+      </w:r>
+      <w:r>
+        <w:rPr>
+          <w:lang w:val="en-US"/>
+        </w:rPr>
+        <w:t xml:space="preserve">multiple different </w:t>
+      </w:r>
+      <w:r>
+        <w:rPr>
+          <w:lang w:val="en-US"/>
+        </w:rPr>
+        <w:t>causes and symptoms,</w:t>
+      </w:r>
+      <w:r>
+        <w:rPr>
+          <w:lang w:val="en-US"/>
+        </w:rPr>
+        <w:t xml:space="preserve"> </w:t>
+      </w:r>
+      <w:r>
+        <w:rPr>
+          <w:lang w:val="en-US"/>
+        </w:rPr>
+        <w:t>which might be hard for a traditional ML model to generalize.</w:t>
+      </w:r>
+    </w:p>
+    <w:p>
+      <w:pPr>
+        <w:spacing w:line="360" w:lineRule="auto"/>
+        <w:rPr>
+          <w:lang w:val="en-US"/>
+        </w:rPr>
+      </w:pPr>
+    </w:p>
+    <w:p>
+      <w:pPr>
+        <w:spacing w:line="360" w:lineRule="auto"/>
+        <w:rPr>
+          <w:lang w:val="en-US"/>
+        </w:rPr>
+      </w:pPr>
+      <w:r>
+        <w:rPr>
+          <w:lang w:val="en-US"/>
+        </w:rPr>
+        <w:t>After trying all 3 types, we will get to the evaluation stage, where we will choose the best model, and repeat earlier stages to improve our final predictions.</w:t>
+      </w:r>
     </w:p>
     <w:p>
       <w:pPr>
@@ -6281,6 +6367,32 @@
         <w:t>Model Evaluation</w:t>
       </w:r>
       <w:bookmarkEnd w:id="26"/>
+    </w:p>
+    <w:p>
+      <w:pPr>
+        <w:spacing w:line="360" w:lineRule="auto"/>
+        <w:rPr>
+          <w:lang w:val="en-US"/>
+        </w:rPr>
+      </w:pPr>
+      <w:r>
+        <w:rPr>
+          <w:lang w:val="en-US"/>
+        </w:rPr>
+        <w:t xml:space="preserve">After selecting the best model for predicting endometriosis, the evaluation stage becomes a cyclical and iterative process to refine and enhance the model's performance. This involves repeatedly assessing the model's accuracy, precision, recall, and other relevant metrics using a validation dataset. Based on the evaluation results, we might go back to </w:t>
+      </w:r>
+      <w:r>
+        <w:rPr>
+          <w:lang w:val="en-US"/>
+        </w:rPr>
+        <w:t>modifying</w:t>
+      </w:r>
+      <w:r>
+        <w:rPr>
+          <w:lang w:val="en-US"/>
+        </w:rPr>
+        <w:t xml:space="preserve"> the feature set by adding new features, imputing missing values differently, or removing less impactful features. This iterative process helps in uncovering the most informative features and the best imputation strategies, thereby gradually improving the model's predictive power.</w:t>
+      </w:r>
     </w:p>
     <w:p>
       <w:pPr>
@@ -6625,21 +6737,7 @@
             <w:rStyle w:val="Hyperlink"/>
             <w:lang w:val="en-US"/>
           </w:rPr>
-          <w:t>https://doi.o</w:t>
-        </w:r>
-        <w:r>
-          <w:rPr>
-            <w:rStyle w:val="Hyperlink"/>
-            <w:lang w:val="en-US"/>
-          </w:rPr>
-          <w:t>r</w:t>
-        </w:r>
-        <w:r>
-          <w:rPr>
-            <w:rStyle w:val="Hyperlink"/>
-            <w:lang w:val="en-US"/>
-          </w:rPr>
-          <w:t>g/10.3390/jpm12071114</w:t>
+          <w:t>https://doi.org/10.3390/jpm12071114</w:t>
         </w:r>
       </w:hyperlink>
     </w:p>
@@ -9336,6 +9434,7 @@
   <w:style w:type="character" w:default="1" w:styleId="DefaultParagraphFont">
     <w:name w:val="Default Paragraph Font"/>
     <w:uiPriority w:val="1"/>
+    <w:semiHidden/>
     <w:unhideWhenUsed/>
   </w:style>
   <w:style w:type="table" w:default="1" w:styleId="TableNormal">
@@ -9734,7 +9833,7 @@
     <w:rPr>
       <w:rFonts w:ascii="Times New Roman" w:eastAsia="Times New Roman" w:hAnsi="Times New Roman" w:cs="Times New Roman"/>
       <w:kern w:val="0"/>
-      <w:lang w:val="en-IL" w:eastAsia="en-IL"/>
+      <w:lang w:eastAsia="en-IL"/>
       <w14:ligatures w14:val="none"/>
     </w:rPr>
   </w:style>

</xml_diff>